<commit_message>
continued work on hw1
</commit_message>
<xml_diff>
--- a/Homeworks/Homework1.docx
+++ b/Homeworks/Homework1.docx
@@ -24,13 +24,12 @@
         <w:t xml:space="preserve">Problem 1: </w:t>
       </w:r>
     </w:p>
-    <w:p/>
     <w:p>
       <w:pPr>
         <w:pStyle w:val="ListParagraph"/>
         <w:numPr>
           <w:ilvl w:val="0"/>
-          <w:numId w:val="2"/>
+          <w:numId w:val="3"/>
         </w:numPr>
       </w:pPr>
       <w:r>
@@ -42,7 +41,7 @@
         <w:pStyle w:val="ListParagraph"/>
         <w:numPr>
           <w:ilvl w:val="0"/>
-          <w:numId w:val="2"/>
+          <w:numId w:val="3"/>
         </w:numPr>
       </w:pPr>
       <w:r>
@@ -55,17 +54,79 @@
         <w:t xml:space="preserve">Problem 2: </w:t>
       </w:r>
     </w:p>
-    <w:p/>
     <w:p>
       <w:pPr>
         <w:pStyle w:val="ListParagraph"/>
         <w:numPr>
           <w:ilvl w:val="0"/>
-          <w:numId w:val="2"/>
+          <w:numId w:val="4"/>
         </w:numPr>
       </w:pPr>
       <w:r>
-        <w:t>Features – past GPA, professor’s grade distributions, student interest level, past experience in subject, past history of attendance</w:t>
+        <w:t>Features</w:t>
+      </w:r>
+    </w:p>
+    <w:p>
+      <w:pPr>
+        <w:pStyle w:val="ListParagraph"/>
+        <w:numPr>
+          <w:ilvl w:val="1"/>
+          <w:numId w:val="4"/>
+        </w:numPr>
+      </w:pPr>
+      <w:r>
+        <w:t>past GPA</w:t>
+      </w:r>
+      <w:r>
+        <w:t xml:space="preserve"> – decimal</w:t>
+      </w:r>
+    </w:p>
+    <w:p>
+      <w:pPr>
+        <w:pStyle w:val="ListParagraph"/>
+        <w:numPr>
+          <w:ilvl w:val="1"/>
+          <w:numId w:val="4"/>
+        </w:numPr>
+      </w:pPr>
+      <w:r>
+        <w:t>percent A in professor’s class – decimal</w:t>
+      </w:r>
+    </w:p>
+    <w:p>
+      <w:pPr>
+        <w:pStyle w:val="ListParagraph"/>
+        <w:numPr>
+          <w:ilvl w:val="1"/>
+          <w:numId w:val="4"/>
+        </w:numPr>
+      </w:pPr>
+      <w:r>
+        <w:t>student interest level – scale of 1-5</w:t>
+      </w:r>
+    </w:p>
+    <w:p>
+      <w:pPr>
+        <w:pStyle w:val="ListParagraph"/>
+        <w:numPr>
+          <w:ilvl w:val="1"/>
+          <w:numId w:val="4"/>
+        </w:numPr>
+      </w:pPr>
+      <w:r>
+        <w:t>past experience in subject – scale of 1-5</w:t>
+      </w:r>
+    </w:p>
+    <w:p>
+      <w:pPr>
+        <w:pStyle w:val="ListParagraph"/>
+        <w:numPr>
+          <w:ilvl w:val="1"/>
+          <w:numId w:val="4"/>
+        </w:numPr>
+      </w:pPr>
+      <w:r>
+        <w:t>past history of attendance – decimal</w:t>
       </w:r>
     </w:p>
     <w:p>
@@ -73,22 +134,170 @@
         <w:pStyle w:val="ListParagraph"/>
         <w:numPr>
           <w:ilvl w:val="0"/>
-          <w:numId w:val="2"/>
+          <w:numId w:val="4"/>
         </w:numPr>
-        <w:ind w:left="1440" w:hanging="1080"/>
-      </w:pPr>
-      <w:r>
-        <w:t xml:space="preserve">GPA </w:t>
+      </w:pPr>
+      <w:r>
+        <w:t xml:space="preserve">We can create a survey which we can randomly distribute to students to learn about personal information. To ensure coverage of all student segments we distribute the survey over email, since all students have access and must use email to get class information. We can find out past grade distributions via </w:t>
       </w:r>
       <w:proofErr w:type="spellStart"/>
       <w:r>
-        <w:t>is</w:t>
-      </w:r>
-      <w:r>
-        <w:t>w</w:t>
+        <w:t>Bruinwalk</w:t>
       </w:r>
       <w:proofErr w:type="spellEnd"/>
-    </w:p>
+      <w:r>
+        <w:t xml:space="preserve"> records. </w:t>
+      </w:r>
+    </w:p>
+    <w:p/>
+    <w:p>
+      <w:r>
+        <w:t>Problem 3:</w:t>
+      </w:r>
+    </w:p>
+    <w:p/>
+    <w:p>
+      <w:pPr>
+        <w:pStyle w:val="ListParagraph"/>
+        <w:numPr>
+          <w:ilvl w:val="0"/>
+          <w:numId w:val="5"/>
+        </w:numPr>
+      </w:pPr>
+      <w:r>
+        <w:t xml:space="preserve">Replace with median – this is one of the easiest ways to handle null values. This can be a great method if there are very few null </w:t>
+      </w:r>
+      <w:r>
+        <w:t>values,</w:t>
+      </w:r>
+      <w:r>
+        <w:t xml:space="preserve"> and the data follows a normal distribution. However, on sparse datasets</w:t>
+      </w:r>
+      <w:r>
+        <w:t xml:space="preserve">, our median may not be representative of the underlying distribution. </w:t>
+      </w:r>
+    </w:p>
+    <w:p>
+      <w:pPr>
+        <w:pStyle w:val="ListParagraph"/>
+        <w:numPr>
+          <w:ilvl w:val="0"/>
+          <w:numId w:val="5"/>
+        </w:numPr>
+      </w:pPr>
+      <w:r>
+        <w:t xml:space="preserve">Replace with a constant value – here we replace all null fields of the </w:t>
+      </w:r>
+    </w:p>
+    <w:p>
+      <w:pPr>
+        <w:pStyle w:val="ListParagraph"/>
+        <w:numPr>
+          <w:ilvl w:val="0"/>
+          <w:numId w:val="5"/>
+        </w:numPr>
+      </w:pPr>
+      <w:r>
+        <w:t xml:space="preserve">Hot deck – in this method we replace null fields with a randomly chosen value from similar individuals in sample. This ensures that the imputed value will be bounded by the true values in the sample while still providing variance in the imputations. However, </w:t>
+      </w:r>
+    </w:p>
+    <w:p>
+      <w:pPr>
+        <w:pStyle w:val="ListParagraph"/>
+        <w:numPr>
+          <w:ilvl w:val="0"/>
+          <w:numId w:val="5"/>
+        </w:numPr>
+      </w:pPr>
+      <w:r>
+        <w:t xml:space="preserve">Regression – instead of picking an arbitrary value to impute with, we can train a model to predict the missing value given the remaining features. For example, if we are missing weight, but have height, age, and waist measurement, we can train a model to predict weight using the complete fields. This works well when we have enough additional features related to the feature we are trying to impute. This may not work so well if the data is sparse or if the columns are not related. In regression, we lose variability around predicted values. </w:t>
+      </w:r>
+    </w:p>
+    <w:p/>
+    <w:p>
+      <w:proofErr w:type="spellStart"/>
+      <w:r>
+        <w:t>Prob</w:t>
+      </w:r>
+      <w:proofErr w:type="spellEnd"/>
+      <w:r>
+        <w:t>lem 4:</w:t>
+      </w:r>
+    </w:p>
+    <w:p/>
+    <w:p>
+      <w:r>
+        <w:lastRenderedPageBreak/>
+        <w:t>Problem 5:</w:t>
+      </w:r>
+    </w:p>
+    <w:p>
+      <w:pPr>
+        <w:pStyle w:val="ListParagraph"/>
+        <w:numPr>
+          <w:ilvl w:val="0"/>
+          <w:numId w:val="7"/>
+        </w:numPr>
+      </w:pPr>
+      <w:r>
+        <w:t>Idk</w:t>
+      </w:r>
+    </w:p>
+    <w:p>
+      <w:pPr>
+        <w:pStyle w:val="ListParagraph"/>
+        <w:numPr>
+          <w:ilvl w:val="0"/>
+          <w:numId w:val="7"/>
+        </w:numPr>
+      </w:pPr>
+      <w:r>
+        <w:t>Idk</w:t>
+      </w:r>
+    </w:p>
+    <w:p>
+      <w:pPr>
+        <w:pStyle w:val="ListParagraph"/>
+        <w:numPr>
+          <w:ilvl w:val="0"/>
+          <w:numId w:val="7"/>
+        </w:numPr>
+      </w:pPr>
+      <w:r>
+        <w:t>False. If the question being asked is novel enough, then we may also need to create the dataset using standard data collection methods.</w:t>
+      </w:r>
+    </w:p>
+    <w:p>
+      <w:pPr>
+        <w:pStyle w:val="ListParagraph"/>
+        <w:numPr>
+          <w:ilvl w:val="0"/>
+          <w:numId w:val="7"/>
+        </w:numPr>
+      </w:pPr>
+      <w:r>
+        <w:t>Idk</w:t>
+      </w:r>
+    </w:p>
+    <w:p>
+      <w:pPr>
+        <w:pStyle w:val="ListParagraph"/>
+        <w:numPr>
+          <w:ilvl w:val="0"/>
+          <w:numId w:val="7"/>
+        </w:numPr>
+      </w:pPr>
+      <w:r>
+        <w:t xml:space="preserve">True. If we are building systems based on biased data, then our new outputs will carry over those biases in predictions. </w:t>
+      </w:r>
+    </w:p>
+    <w:p/>
+    <w:p>
+      <w:r>
+        <w:t>Problem 6:</w:t>
+      </w:r>
+    </w:p>
+    <w:p/>
     <w:sectPr>
       <w:pgSz w:w="12240" w:h="15840"/>
       <w:pgMar w:top="1440" w:right="1440" w:bottom="1440" w:left="1440" w:header="720" w:footer="720" w:gutter="0"/>
@@ -191,6 +400,321 @@
     </w:lvl>
   </w:abstractNum>
   <w:abstractNum w:abstractNumId="1" w15:restartNumberingAfterBreak="0">
+    <w:nsid w:val="13487366"/>
+    <w:multiLevelType w:val="hybridMultilevel"/>
+    <w:tmpl w:val="E34ED2A4"/>
+    <w:lvl w:ilvl="0" w:tplc="04090001">
+      <w:start w:val="1"/>
+      <w:numFmt w:val="bullet"/>
+      <w:lvlText w:val=""/>
+      <w:lvlJc w:val="left"/>
+      <w:pPr>
+        <w:ind w:left="720" w:hanging="360"/>
+      </w:pPr>
+      <w:rPr>
+        <w:rFonts w:ascii="Symbol" w:hAnsi="Symbol" w:hint="default"/>
+      </w:rPr>
+    </w:lvl>
+    <w:lvl w:ilvl="1" w:tplc="04090003" w:tentative="1">
+      <w:start w:val="1"/>
+      <w:numFmt w:val="bullet"/>
+      <w:lvlText w:val="o"/>
+      <w:lvlJc w:val="left"/>
+      <w:pPr>
+        <w:ind w:left="1440" w:hanging="360"/>
+      </w:pPr>
+      <w:rPr>
+        <w:rFonts w:ascii="Courier New" w:hAnsi="Courier New" w:cs="Courier New" w:hint="default"/>
+      </w:rPr>
+    </w:lvl>
+    <w:lvl w:ilvl="2" w:tplc="04090005" w:tentative="1">
+      <w:start w:val="1"/>
+      <w:numFmt w:val="bullet"/>
+      <w:lvlText w:val=""/>
+      <w:lvlJc w:val="left"/>
+      <w:pPr>
+        <w:ind w:left="2160" w:hanging="360"/>
+      </w:pPr>
+      <w:rPr>
+        <w:rFonts w:ascii="Wingdings" w:hAnsi="Wingdings" w:hint="default"/>
+      </w:rPr>
+    </w:lvl>
+    <w:lvl w:ilvl="3" w:tplc="04090001" w:tentative="1">
+      <w:start w:val="1"/>
+      <w:numFmt w:val="bullet"/>
+      <w:lvlText w:val=""/>
+      <w:lvlJc w:val="left"/>
+      <w:pPr>
+        <w:ind w:left="2880" w:hanging="360"/>
+      </w:pPr>
+      <w:rPr>
+        <w:rFonts w:ascii="Symbol" w:hAnsi="Symbol" w:hint="default"/>
+      </w:rPr>
+    </w:lvl>
+    <w:lvl w:ilvl="4" w:tplc="04090003" w:tentative="1">
+      <w:start w:val="1"/>
+      <w:numFmt w:val="bullet"/>
+      <w:lvlText w:val="o"/>
+      <w:lvlJc w:val="left"/>
+      <w:pPr>
+        <w:ind w:left="3600" w:hanging="360"/>
+      </w:pPr>
+      <w:rPr>
+        <w:rFonts w:ascii="Courier New" w:hAnsi="Courier New" w:cs="Courier New" w:hint="default"/>
+      </w:rPr>
+    </w:lvl>
+    <w:lvl w:ilvl="5" w:tplc="04090005" w:tentative="1">
+      <w:start w:val="1"/>
+      <w:numFmt w:val="bullet"/>
+      <w:lvlText w:val=""/>
+      <w:lvlJc w:val="left"/>
+      <w:pPr>
+        <w:ind w:left="4320" w:hanging="360"/>
+      </w:pPr>
+      <w:rPr>
+        <w:rFonts w:ascii="Wingdings" w:hAnsi="Wingdings" w:hint="default"/>
+      </w:rPr>
+    </w:lvl>
+    <w:lvl w:ilvl="6" w:tplc="04090001" w:tentative="1">
+      <w:start w:val="1"/>
+      <w:numFmt w:val="bullet"/>
+      <w:lvlText w:val=""/>
+      <w:lvlJc w:val="left"/>
+      <w:pPr>
+        <w:ind w:left="5040" w:hanging="360"/>
+      </w:pPr>
+      <w:rPr>
+        <w:rFonts w:ascii="Symbol" w:hAnsi="Symbol" w:hint="default"/>
+      </w:rPr>
+    </w:lvl>
+    <w:lvl w:ilvl="7" w:tplc="04090003" w:tentative="1">
+      <w:start w:val="1"/>
+      <w:numFmt w:val="bullet"/>
+      <w:lvlText w:val="o"/>
+      <w:lvlJc w:val="left"/>
+      <w:pPr>
+        <w:ind w:left="5760" w:hanging="360"/>
+      </w:pPr>
+      <w:rPr>
+        <w:rFonts w:ascii="Courier New" w:hAnsi="Courier New" w:cs="Courier New" w:hint="default"/>
+      </w:rPr>
+    </w:lvl>
+    <w:lvl w:ilvl="8" w:tplc="04090005" w:tentative="1">
+      <w:start w:val="1"/>
+      <w:numFmt w:val="bullet"/>
+      <w:lvlText w:val=""/>
+      <w:lvlJc w:val="left"/>
+      <w:pPr>
+        <w:ind w:left="6480" w:hanging="360"/>
+      </w:pPr>
+      <w:rPr>
+        <w:rFonts w:ascii="Wingdings" w:hAnsi="Wingdings" w:hint="default"/>
+      </w:rPr>
+    </w:lvl>
+  </w:abstractNum>
+  <w:abstractNum w:abstractNumId="2" w15:restartNumberingAfterBreak="0">
+    <w:nsid w:val="2BC3001E"/>
+    <w:multiLevelType w:val="hybridMultilevel"/>
+    <w:tmpl w:val="5E3EEEBE"/>
+    <w:lvl w:ilvl="0" w:tplc="04090001">
+      <w:start w:val="1"/>
+      <w:numFmt w:val="bullet"/>
+      <w:lvlText w:val=""/>
+      <w:lvlJc w:val="left"/>
+      <w:pPr>
+        <w:ind w:left="720" w:hanging="360"/>
+      </w:pPr>
+      <w:rPr>
+        <w:rFonts w:ascii="Symbol" w:hAnsi="Symbol" w:hint="default"/>
+      </w:rPr>
+    </w:lvl>
+    <w:lvl w:ilvl="1" w:tplc="04090003" w:tentative="1">
+      <w:start w:val="1"/>
+      <w:numFmt w:val="bullet"/>
+      <w:lvlText w:val="o"/>
+      <w:lvlJc w:val="left"/>
+      <w:pPr>
+        <w:ind w:left="1440" w:hanging="360"/>
+      </w:pPr>
+      <w:rPr>
+        <w:rFonts w:ascii="Courier New" w:hAnsi="Courier New" w:cs="Courier New" w:hint="default"/>
+      </w:rPr>
+    </w:lvl>
+    <w:lvl w:ilvl="2" w:tplc="04090005" w:tentative="1">
+      <w:start w:val="1"/>
+      <w:numFmt w:val="bullet"/>
+      <w:lvlText w:val=""/>
+      <w:lvlJc w:val="left"/>
+      <w:pPr>
+        <w:ind w:left="2160" w:hanging="360"/>
+      </w:pPr>
+      <w:rPr>
+        <w:rFonts w:ascii="Wingdings" w:hAnsi="Wingdings" w:hint="default"/>
+      </w:rPr>
+    </w:lvl>
+    <w:lvl w:ilvl="3" w:tplc="04090001" w:tentative="1">
+      <w:start w:val="1"/>
+      <w:numFmt w:val="bullet"/>
+      <w:lvlText w:val=""/>
+      <w:lvlJc w:val="left"/>
+      <w:pPr>
+        <w:ind w:left="2880" w:hanging="360"/>
+      </w:pPr>
+      <w:rPr>
+        <w:rFonts w:ascii="Symbol" w:hAnsi="Symbol" w:hint="default"/>
+      </w:rPr>
+    </w:lvl>
+    <w:lvl w:ilvl="4" w:tplc="04090003" w:tentative="1">
+      <w:start w:val="1"/>
+      <w:numFmt w:val="bullet"/>
+      <w:lvlText w:val="o"/>
+      <w:lvlJc w:val="left"/>
+      <w:pPr>
+        <w:ind w:left="3600" w:hanging="360"/>
+      </w:pPr>
+      <w:rPr>
+        <w:rFonts w:ascii="Courier New" w:hAnsi="Courier New" w:cs="Courier New" w:hint="default"/>
+      </w:rPr>
+    </w:lvl>
+    <w:lvl w:ilvl="5" w:tplc="04090005" w:tentative="1">
+      <w:start w:val="1"/>
+      <w:numFmt w:val="bullet"/>
+      <w:lvlText w:val=""/>
+      <w:lvlJc w:val="left"/>
+      <w:pPr>
+        <w:ind w:left="4320" w:hanging="360"/>
+      </w:pPr>
+      <w:rPr>
+        <w:rFonts w:ascii="Wingdings" w:hAnsi="Wingdings" w:hint="default"/>
+      </w:rPr>
+    </w:lvl>
+    <w:lvl w:ilvl="6" w:tplc="04090001" w:tentative="1">
+      <w:start w:val="1"/>
+      <w:numFmt w:val="bullet"/>
+      <w:lvlText w:val=""/>
+      <w:lvlJc w:val="left"/>
+      <w:pPr>
+        <w:ind w:left="5040" w:hanging="360"/>
+      </w:pPr>
+      <w:rPr>
+        <w:rFonts w:ascii="Symbol" w:hAnsi="Symbol" w:hint="default"/>
+      </w:rPr>
+    </w:lvl>
+    <w:lvl w:ilvl="7" w:tplc="04090003" w:tentative="1">
+      <w:start w:val="1"/>
+      <w:numFmt w:val="bullet"/>
+      <w:lvlText w:val="o"/>
+      <w:lvlJc w:val="left"/>
+      <w:pPr>
+        <w:ind w:left="5760" w:hanging="360"/>
+      </w:pPr>
+      <w:rPr>
+        <w:rFonts w:ascii="Courier New" w:hAnsi="Courier New" w:cs="Courier New" w:hint="default"/>
+      </w:rPr>
+    </w:lvl>
+    <w:lvl w:ilvl="8" w:tplc="04090005" w:tentative="1">
+      <w:start w:val="1"/>
+      <w:numFmt w:val="bullet"/>
+      <w:lvlText w:val=""/>
+      <w:lvlJc w:val="left"/>
+      <w:pPr>
+        <w:ind w:left="6480" w:hanging="360"/>
+      </w:pPr>
+      <w:rPr>
+        <w:rFonts w:ascii="Wingdings" w:hAnsi="Wingdings" w:hint="default"/>
+      </w:rPr>
+    </w:lvl>
+  </w:abstractNum>
+  <w:abstractNum w:abstractNumId="3" w15:restartNumberingAfterBreak="0">
+    <w:nsid w:val="32BC21EC"/>
+    <w:multiLevelType w:val="hybridMultilevel"/>
+    <w:tmpl w:val="8CCC14C8"/>
+    <w:lvl w:ilvl="0" w:tplc="04090019">
+      <w:start w:val="1"/>
+      <w:numFmt w:val="lowerLetter"/>
+      <w:lvlText w:val="%1."/>
+      <w:lvlJc w:val="left"/>
+      <w:pPr>
+        <w:ind w:left="720" w:hanging="360"/>
+      </w:pPr>
+      <w:rPr>
+        <w:rFonts w:hint="default"/>
+      </w:rPr>
+    </w:lvl>
+    <w:lvl w:ilvl="1" w:tplc="04090019" w:tentative="1">
+      <w:start w:val="1"/>
+      <w:numFmt w:val="lowerLetter"/>
+      <w:lvlText w:val="%2."/>
+      <w:lvlJc w:val="left"/>
+      <w:pPr>
+        <w:ind w:left="1440" w:hanging="360"/>
+      </w:pPr>
+    </w:lvl>
+    <w:lvl w:ilvl="2" w:tplc="0409001B" w:tentative="1">
+      <w:start w:val="1"/>
+      <w:numFmt w:val="lowerRoman"/>
+      <w:lvlText w:val="%3."/>
+      <w:lvlJc w:val="right"/>
+      <w:pPr>
+        <w:ind w:left="2160" w:hanging="180"/>
+      </w:pPr>
+    </w:lvl>
+    <w:lvl w:ilvl="3" w:tplc="0409000F" w:tentative="1">
+      <w:start w:val="1"/>
+      <w:numFmt w:val="decimal"/>
+      <w:lvlText w:val="%4."/>
+      <w:lvlJc w:val="left"/>
+      <w:pPr>
+        <w:ind w:left="2880" w:hanging="360"/>
+      </w:pPr>
+    </w:lvl>
+    <w:lvl w:ilvl="4" w:tplc="04090019" w:tentative="1">
+      <w:start w:val="1"/>
+      <w:numFmt w:val="lowerLetter"/>
+      <w:lvlText w:val="%5."/>
+      <w:lvlJc w:val="left"/>
+      <w:pPr>
+        <w:ind w:left="3600" w:hanging="360"/>
+      </w:pPr>
+    </w:lvl>
+    <w:lvl w:ilvl="5" w:tplc="0409001B" w:tentative="1">
+      <w:start w:val="1"/>
+      <w:numFmt w:val="lowerRoman"/>
+      <w:lvlText w:val="%6."/>
+      <w:lvlJc w:val="right"/>
+      <w:pPr>
+        <w:ind w:left="4320" w:hanging="180"/>
+      </w:pPr>
+    </w:lvl>
+    <w:lvl w:ilvl="6" w:tplc="0409000F" w:tentative="1">
+      <w:start w:val="1"/>
+      <w:numFmt w:val="decimal"/>
+      <w:lvlText w:val="%7."/>
+      <w:lvlJc w:val="left"/>
+      <w:pPr>
+        <w:ind w:left="5040" w:hanging="360"/>
+      </w:pPr>
+    </w:lvl>
+    <w:lvl w:ilvl="7" w:tplc="04090019" w:tentative="1">
+      <w:start w:val="1"/>
+      <w:numFmt w:val="lowerLetter"/>
+      <w:lvlText w:val="%8."/>
+      <w:lvlJc w:val="left"/>
+      <w:pPr>
+        <w:ind w:left="5760" w:hanging="360"/>
+      </w:pPr>
+    </w:lvl>
+    <w:lvl w:ilvl="8" w:tplc="0409001B" w:tentative="1">
+      <w:start w:val="1"/>
+      <w:numFmt w:val="lowerRoman"/>
+      <w:lvlText w:val="%9."/>
+      <w:lvlJc w:val="right"/>
+      <w:pPr>
+        <w:ind w:left="6480" w:hanging="180"/>
+      </w:pPr>
+    </w:lvl>
+  </w:abstractNum>
+  <w:abstractNum w:abstractNumId="4" w15:restartNumberingAfterBreak="0">
     <w:nsid w:val="42FA461C"/>
     <w:multiLevelType w:val="hybridMultilevel"/>
     <w:tmpl w:val="C35AF78C"/>
@@ -297,6 +821,208 @@
       <w:lvlJc w:val="left"/>
       <w:pPr>
         <w:ind w:left="6480" w:hanging="360"/>
+      </w:pPr>
+      <w:rPr>
+        <w:rFonts w:ascii="Wingdings" w:hAnsi="Wingdings" w:hint="default"/>
+      </w:rPr>
+    </w:lvl>
+  </w:abstractNum>
+  <w:abstractNum w:abstractNumId="5" w15:restartNumberingAfterBreak="0">
+    <w:nsid w:val="5A7A440C"/>
+    <w:multiLevelType w:val="hybridMultilevel"/>
+    <w:tmpl w:val="E80491C6"/>
+    <w:lvl w:ilvl="0" w:tplc="04090019">
+      <w:start w:val="1"/>
+      <w:numFmt w:val="lowerLetter"/>
+      <w:lvlText w:val="%1."/>
+      <w:lvlJc w:val="left"/>
+      <w:pPr>
+        <w:ind w:left="720" w:hanging="360"/>
+      </w:pPr>
+      <w:rPr>
+        <w:rFonts w:hint="default"/>
+      </w:rPr>
+    </w:lvl>
+    <w:lvl w:ilvl="1" w:tplc="04090019" w:tentative="1">
+      <w:start w:val="1"/>
+      <w:numFmt w:val="lowerLetter"/>
+      <w:lvlText w:val="%2."/>
+      <w:lvlJc w:val="left"/>
+      <w:pPr>
+        <w:ind w:left="1440" w:hanging="360"/>
+      </w:pPr>
+    </w:lvl>
+    <w:lvl w:ilvl="2" w:tplc="0409001B" w:tentative="1">
+      <w:start w:val="1"/>
+      <w:numFmt w:val="lowerRoman"/>
+      <w:lvlText w:val="%3."/>
+      <w:lvlJc w:val="right"/>
+      <w:pPr>
+        <w:ind w:left="2160" w:hanging="180"/>
+      </w:pPr>
+    </w:lvl>
+    <w:lvl w:ilvl="3" w:tplc="0409000F" w:tentative="1">
+      <w:start w:val="1"/>
+      <w:numFmt w:val="decimal"/>
+      <w:lvlText w:val="%4."/>
+      <w:lvlJc w:val="left"/>
+      <w:pPr>
+        <w:ind w:left="2880" w:hanging="360"/>
+      </w:pPr>
+    </w:lvl>
+    <w:lvl w:ilvl="4" w:tplc="04090019" w:tentative="1">
+      <w:start w:val="1"/>
+      <w:numFmt w:val="lowerLetter"/>
+      <w:lvlText w:val="%5."/>
+      <w:lvlJc w:val="left"/>
+      <w:pPr>
+        <w:ind w:left="3600" w:hanging="360"/>
+      </w:pPr>
+    </w:lvl>
+    <w:lvl w:ilvl="5" w:tplc="0409001B" w:tentative="1">
+      <w:start w:val="1"/>
+      <w:numFmt w:val="lowerRoman"/>
+      <w:lvlText w:val="%6."/>
+      <w:lvlJc w:val="right"/>
+      <w:pPr>
+        <w:ind w:left="4320" w:hanging="180"/>
+      </w:pPr>
+    </w:lvl>
+    <w:lvl w:ilvl="6" w:tplc="0409000F" w:tentative="1">
+      <w:start w:val="1"/>
+      <w:numFmt w:val="decimal"/>
+      <w:lvlText w:val="%7."/>
+      <w:lvlJc w:val="left"/>
+      <w:pPr>
+        <w:ind w:left="5040" w:hanging="360"/>
+      </w:pPr>
+    </w:lvl>
+    <w:lvl w:ilvl="7" w:tplc="04090019" w:tentative="1">
+      <w:start w:val="1"/>
+      <w:numFmt w:val="lowerLetter"/>
+      <w:lvlText w:val="%8."/>
+      <w:lvlJc w:val="left"/>
+      <w:pPr>
+        <w:ind w:left="5760" w:hanging="360"/>
+      </w:pPr>
+    </w:lvl>
+    <w:lvl w:ilvl="8" w:tplc="0409001B" w:tentative="1">
+      <w:start w:val="1"/>
+      <w:numFmt w:val="lowerRoman"/>
+      <w:lvlText w:val="%9."/>
+      <w:lvlJc w:val="right"/>
+      <w:pPr>
+        <w:ind w:left="6480" w:hanging="180"/>
+      </w:pPr>
+    </w:lvl>
+  </w:abstractNum>
+  <w:abstractNum w:abstractNumId="6" w15:restartNumberingAfterBreak="0">
+    <w:nsid w:val="76450D94"/>
+    <w:multiLevelType w:val="hybridMultilevel"/>
+    <w:tmpl w:val="2E0CD334"/>
+    <w:lvl w:ilvl="0" w:tplc="04090001">
+      <w:start w:val="1"/>
+      <w:numFmt w:val="bullet"/>
+      <w:lvlText w:val=""/>
+      <w:lvlJc w:val="left"/>
+      <w:pPr>
+        <w:ind w:left="1080" w:hanging="360"/>
+      </w:pPr>
+      <w:rPr>
+        <w:rFonts w:ascii="Symbol" w:hAnsi="Symbol" w:hint="default"/>
+      </w:rPr>
+    </w:lvl>
+    <w:lvl w:ilvl="1" w:tplc="04090003">
+      <w:start w:val="1"/>
+      <w:numFmt w:val="bullet"/>
+      <w:lvlText w:val="o"/>
+      <w:lvlJc w:val="left"/>
+      <w:pPr>
+        <w:ind w:left="1800" w:hanging="360"/>
+      </w:pPr>
+      <w:rPr>
+        <w:rFonts w:ascii="Courier New" w:hAnsi="Courier New" w:cs="Courier New" w:hint="default"/>
+      </w:rPr>
+    </w:lvl>
+    <w:lvl w:ilvl="2" w:tplc="04090005" w:tentative="1">
+      <w:start w:val="1"/>
+      <w:numFmt w:val="bullet"/>
+      <w:lvlText w:val=""/>
+      <w:lvlJc w:val="left"/>
+      <w:pPr>
+        <w:ind w:left="2520" w:hanging="360"/>
+      </w:pPr>
+      <w:rPr>
+        <w:rFonts w:ascii="Wingdings" w:hAnsi="Wingdings" w:hint="default"/>
+      </w:rPr>
+    </w:lvl>
+    <w:lvl w:ilvl="3" w:tplc="04090001" w:tentative="1">
+      <w:start w:val="1"/>
+      <w:numFmt w:val="bullet"/>
+      <w:lvlText w:val=""/>
+      <w:lvlJc w:val="left"/>
+      <w:pPr>
+        <w:ind w:left="3240" w:hanging="360"/>
+      </w:pPr>
+      <w:rPr>
+        <w:rFonts w:ascii="Symbol" w:hAnsi="Symbol" w:hint="default"/>
+      </w:rPr>
+    </w:lvl>
+    <w:lvl w:ilvl="4" w:tplc="04090003" w:tentative="1">
+      <w:start w:val="1"/>
+      <w:numFmt w:val="bullet"/>
+      <w:lvlText w:val="o"/>
+      <w:lvlJc w:val="left"/>
+      <w:pPr>
+        <w:ind w:left="3960" w:hanging="360"/>
+      </w:pPr>
+      <w:rPr>
+        <w:rFonts w:ascii="Courier New" w:hAnsi="Courier New" w:cs="Courier New" w:hint="default"/>
+      </w:rPr>
+    </w:lvl>
+    <w:lvl w:ilvl="5" w:tplc="04090005" w:tentative="1">
+      <w:start w:val="1"/>
+      <w:numFmt w:val="bullet"/>
+      <w:lvlText w:val=""/>
+      <w:lvlJc w:val="left"/>
+      <w:pPr>
+        <w:ind w:left="4680" w:hanging="360"/>
+      </w:pPr>
+      <w:rPr>
+        <w:rFonts w:ascii="Wingdings" w:hAnsi="Wingdings" w:hint="default"/>
+      </w:rPr>
+    </w:lvl>
+    <w:lvl w:ilvl="6" w:tplc="04090001" w:tentative="1">
+      <w:start w:val="1"/>
+      <w:numFmt w:val="bullet"/>
+      <w:lvlText w:val=""/>
+      <w:lvlJc w:val="left"/>
+      <w:pPr>
+        <w:ind w:left="5400" w:hanging="360"/>
+      </w:pPr>
+      <w:rPr>
+        <w:rFonts w:ascii="Symbol" w:hAnsi="Symbol" w:hint="default"/>
+      </w:rPr>
+    </w:lvl>
+    <w:lvl w:ilvl="7" w:tplc="04090003" w:tentative="1">
+      <w:start w:val="1"/>
+      <w:numFmt w:val="bullet"/>
+      <w:lvlText w:val="o"/>
+      <w:lvlJc w:val="left"/>
+      <w:pPr>
+        <w:ind w:left="6120" w:hanging="360"/>
+      </w:pPr>
+      <w:rPr>
+        <w:rFonts w:ascii="Courier New" w:hAnsi="Courier New" w:cs="Courier New" w:hint="default"/>
+      </w:rPr>
+    </w:lvl>
+    <w:lvl w:ilvl="8" w:tplc="04090005" w:tentative="1">
+      <w:start w:val="1"/>
+      <w:numFmt w:val="bullet"/>
+      <w:lvlText w:val=""/>
+      <w:lvlJc w:val="left"/>
+      <w:pPr>
+        <w:ind w:left="6840" w:hanging="360"/>
       </w:pPr>
       <w:rPr>
         <w:rFonts w:ascii="Wingdings" w:hAnsi="Wingdings" w:hint="default"/>
@@ -307,7 +1033,22 @@
     <w:abstractNumId w:val="0"/>
   </w:num>
   <w:num w:numId="2">
+    <w:abstractNumId w:val="4"/>
+  </w:num>
+  <w:num w:numId="3">
+    <w:abstractNumId w:val="2"/>
+  </w:num>
+  <w:num w:numId="4">
+    <w:abstractNumId w:val="6"/>
+  </w:num>
+  <w:num w:numId="5">
     <w:abstractNumId w:val="1"/>
+  </w:num>
+  <w:num w:numId="6">
+    <w:abstractNumId w:val="3"/>
+  </w:num>
+  <w:num w:numId="7">
+    <w:abstractNumId w:val="5"/>
   </w:num>
 </w:numbering>
 </file>

</xml_diff>